<commit_message>
update project structure doc
</commit_message>
<xml_diff>
--- a/Project Structure.docx
+++ b/Project Structure.docx
@@ -60,14 +60,25 @@
           <w:szCs w:val="24"/>
         </w:rPr>
       </w:pPr>
-      <w:r>
-        <w:rPr>
-          <w:b/>
-          <w:bCs/>
-          <w:sz w:val="24"/>
-          <w:szCs w:val="24"/>
-        </w:rPr>
-        <w:t xml:space="preserve">JobDashBoard.IDAL – repository interface </w:t>
+      <w:proofErr w:type="spellStart"/>
+      <w:r>
+        <w:rPr>
+          <w:b/>
+          <w:bCs/>
+          <w:sz w:val="24"/>
+          <w:szCs w:val="24"/>
+        </w:rPr>
+        <w:t>JobDashBoard.IDAL</w:t>
+      </w:r>
+      <w:proofErr w:type="spellEnd"/>
+      <w:r>
+        <w:rPr>
+          <w:b/>
+          <w:bCs/>
+          <w:sz w:val="24"/>
+          <w:szCs w:val="24"/>
+        </w:rPr>
+        <w:t xml:space="preserve"> – repository interface </w:t>
       </w:r>
     </w:p>
     <w:p>
@@ -77,13 +88,33 @@
           <w:szCs w:val="24"/>
         </w:rPr>
       </w:pPr>
-      <w:r>
-        <w:rPr>
-          <w:sz w:val="24"/>
-          <w:szCs w:val="24"/>
-        </w:rPr>
-        <w:t>JobDashBoard.DAL - repository layer, use EF code-first to generate database and datas</w:t>
-      </w:r>
+      <w:proofErr w:type="spellStart"/>
+      <w:r>
+        <w:rPr>
+          <w:b/>
+          <w:bCs/>
+          <w:sz w:val="24"/>
+          <w:szCs w:val="24"/>
+        </w:rPr>
+        <w:t>JobDashBoard.DAL</w:t>
+      </w:r>
+      <w:proofErr w:type="spellEnd"/>
+      <w:r>
+        <w:rPr>
+          <w:sz w:val="24"/>
+          <w:szCs w:val="24"/>
+        </w:rPr>
+        <w:t xml:space="preserve"> - repository layer, use EF code-first to generate database and </w:t>
+      </w:r>
+      <w:proofErr w:type="spellStart"/>
+      <w:r>
+        <w:rPr>
+          <w:sz w:val="24"/>
+          <w:szCs w:val="24"/>
+        </w:rPr>
+        <w:t>datas</w:t>
+      </w:r>
+      <w:proofErr w:type="spellEnd"/>
     </w:p>
     <w:p>
       <w:pPr>
@@ -114,6 +145,9 @@
     </w:p>
     <w:p>
       <w:pPr>
+        <w:tabs>
+          <w:tab w:val="center" w:pos="4680"/>
+        </w:tabs>
         <w:rPr>
           <w:rFonts w:ascii="Consolas" w:hAnsi="Consolas" w:cs="Consolas"/>
           <w:b/>
@@ -123,6 +157,7 @@
           <w:szCs w:val="19"/>
         </w:rPr>
       </w:pPr>
+      <w:proofErr w:type="spellStart"/>
       <w:r>
         <w:rPr>
           <w:b/>
@@ -132,12 +167,20 @@
         </w:rPr>
         <w:t>JobDashBoard.IBLL</w:t>
       </w:r>
+      <w:proofErr w:type="spellEnd"/>
       <w:r>
         <w:rPr>
           <w:sz w:val="24"/>
           <w:szCs w:val="24"/>
         </w:rPr>
         <w:t xml:space="preserve"> – service interface</w:t>
+      </w:r>
+      <w:r>
+        <w:rPr>
+          <w:sz w:val="24"/>
+          <w:szCs w:val="24"/>
+        </w:rPr>
+        <w:tab/>
       </w:r>
     </w:p>
     <w:p>
@@ -147,6 +190,7 @@
           <w:szCs w:val="24"/>
         </w:rPr>
       </w:pPr>
+      <w:proofErr w:type="spellStart"/>
       <w:r>
         <w:rPr>
           <w:b/>
@@ -156,6 +200,7 @@
         </w:rPr>
         <w:t>JobDashBoard.BLL</w:t>
       </w:r>
+      <w:proofErr w:type="spellEnd"/>
       <w:r>
         <w:rPr>
           <w:sz w:val="24"/>
@@ -163,6 +208,70 @@
         </w:rPr>
         <w:t xml:space="preserve"> – service implement </w:t>
       </w:r>
+    </w:p>
+    <w:p>
+      <w:pPr>
+        <w:rPr>
+          <w:sz w:val="24"/>
+          <w:szCs w:val="24"/>
+        </w:rPr>
+      </w:pPr>
+      <w:r>
+        <w:rPr>
+          <w:sz w:val="24"/>
+          <w:szCs w:val="24"/>
+        </w:rPr>
+        <w:t xml:space="preserve">There are some basic </w:t>
+      </w:r>
+      <w:proofErr w:type="spellStart"/>
+      <w:r>
+        <w:rPr>
+          <w:sz w:val="24"/>
+          <w:szCs w:val="24"/>
+        </w:rPr>
+        <w:t>operatios</w:t>
+      </w:r>
+      <w:proofErr w:type="spellEnd"/>
+      <w:r>
+        <w:rPr>
+          <w:sz w:val="24"/>
+          <w:szCs w:val="24"/>
+        </w:rPr>
+        <w:t xml:space="preserve"> including add, update, delete…</w:t>
+      </w:r>
+      <w:proofErr w:type="spellStart"/>
+      <w:r>
+        <w:rPr>
+          <w:sz w:val="24"/>
+          <w:szCs w:val="24"/>
+        </w:rPr>
+        <w:t>etc</w:t>
+      </w:r>
+      <w:proofErr w:type="spellEnd"/>
+      <w:r>
+        <w:rPr>
+          <w:sz w:val="24"/>
+          <w:szCs w:val="24"/>
+        </w:rPr>
+        <w:t xml:space="preserve"> will not be used in this assignment.</w:t>
+      </w:r>
+    </w:p>
+    <w:p>
+      <w:pPr>
+        <w:rPr>
+          <w:sz w:val="24"/>
+          <w:szCs w:val="24"/>
+        </w:rPr>
+      </w:pPr>
+      <w:r>
+        <w:rPr>
+          <w:sz w:val="24"/>
+          <w:szCs w:val="24"/>
+        </w:rPr>
+        <w:t>However, all are common methods therefore I add them for future use.</w:t>
+      </w:r>
+      <w:bookmarkStart w:id="0" w:name="_GoBack"/>
+      <w:bookmarkEnd w:id="0"/>
     </w:p>
     <w:p>
       <w:pPr>
@@ -207,12 +316,21 @@
         </w:rPr>
         <w:t xml:space="preserve">Use </w:t>
       </w:r>
-      <w:r>
-        <w:rPr>
-          <w:sz w:val="24"/>
-          <w:szCs w:val="24"/>
-        </w:rPr>
-        <w:t>Ninject to implement dependency injection</w:t>
+      <w:proofErr w:type="spellStart"/>
+      <w:r>
+        <w:rPr>
+          <w:sz w:val="24"/>
+          <w:szCs w:val="24"/>
+        </w:rPr>
+        <w:t>Ninject</w:t>
+      </w:r>
+      <w:proofErr w:type="spellEnd"/>
+      <w:r>
+        <w:rPr>
+          <w:sz w:val="24"/>
+          <w:szCs w:val="24"/>
+        </w:rPr>
+        <w:t xml:space="preserve"> to implement dependency injection</w:t>
       </w:r>
     </w:p>
     <w:p>
@@ -229,12 +347,37 @@
         </w:rPr>
         <w:t xml:space="preserve">The method </w:t>
       </w:r>
-      <w:r>
-        <w:rPr>
-          <w:sz w:val="24"/>
-          <w:szCs w:val="24"/>
-        </w:rPr>
-        <w:t>GetWorkHours in SearchApiController return json data for front end to use</w:t>
+      <w:proofErr w:type="spellStart"/>
+      <w:r>
+        <w:rPr>
+          <w:sz w:val="24"/>
+          <w:szCs w:val="24"/>
+        </w:rPr>
+        <w:t>GetWorkHours</w:t>
+      </w:r>
+      <w:proofErr w:type="spellEnd"/>
+      <w:r>
+        <w:rPr>
+          <w:sz w:val="24"/>
+          <w:szCs w:val="24"/>
+        </w:rPr>
+        <w:t xml:space="preserve"> in </w:t>
+      </w:r>
+      <w:proofErr w:type="spellStart"/>
+      <w:r>
+        <w:rPr>
+          <w:sz w:val="24"/>
+          <w:szCs w:val="24"/>
+        </w:rPr>
+        <w:t>SearchApiController</w:t>
+      </w:r>
+      <w:proofErr w:type="spellEnd"/>
+      <w:r>
+        <w:rPr>
+          <w:sz w:val="24"/>
+          <w:szCs w:val="24"/>
+        </w:rPr>
+        <w:t xml:space="preserve"> return json data for front end to use</w:t>
       </w:r>
     </w:p>
     <w:p>
@@ -244,12 +387,21 @@
           <w:szCs w:val="24"/>
         </w:rPr>
       </w:pPr>
-      <w:r>
-        <w:rPr>
-          <w:sz w:val="24"/>
-          <w:szCs w:val="24"/>
-        </w:rPr>
-        <w:t>Eg:</w:t>
+      <w:proofErr w:type="spellStart"/>
+      <w:r>
+        <w:rPr>
+          <w:sz w:val="24"/>
+          <w:szCs w:val="24"/>
+        </w:rPr>
+        <w:t>Eg</w:t>
+      </w:r>
+      <w:proofErr w:type="spellEnd"/>
+      <w:r>
+        <w:rPr>
+          <w:sz w:val="24"/>
+          <w:szCs w:val="24"/>
+        </w:rPr>
+        <w:t>:</w:t>
       </w:r>
     </w:p>
     <w:p>
@@ -273,58 +425,16 @@
         </w:rPr>
         <w:t xml:space="preserve"> </w:t>
       </w:r>
-      <w:bookmarkStart w:id="0" w:name="_GoBack"/>
-      <w:bookmarkEnd w:id="0"/>
-      <w:r>
-        <w:rPr>
-          <w:sz w:val="24"/>
-          <w:szCs w:val="24"/>
-        </w:rPr>
-        <w:fldChar w:fldCharType="begin"/>
-      </w:r>
-      <w:r>
-        <w:rPr>
-          <w:sz w:val="24"/>
-          <w:szCs w:val="24"/>
-        </w:rPr>
-        <w:instrText xml:space="preserve"> HYPERLINK "</w:instrText>
-      </w:r>
-      <w:r>
-        <w:rPr>
-          <w:sz w:val="24"/>
-          <w:szCs w:val="24"/>
-        </w:rPr>
-        <w:instrText>http://localhost:34083/api/SearchApi/GetWorkHours/2019-09-19/2019-09-24</w:instrText>
-      </w:r>
-      <w:r>
-        <w:rPr>
-          <w:sz w:val="24"/>
-          <w:szCs w:val="24"/>
-        </w:rPr>
-        <w:instrText xml:space="preserve">" </w:instrText>
-      </w:r>
-      <w:r>
-        <w:rPr>
-          <w:sz w:val="24"/>
-          <w:szCs w:val="24"/>
-        </w:rPr>
-        <w:fldChar w:fldCharType="separate"/>
-      </w:r>
-      <w:r>
-        <w:rPr>
-          <w:rStyle w:val="Hyperlink"/>
-          <w:sz w:val="24"/>
-          <w:szCs w:val="24"/>
-        </w:rPr>
-        <w:t>http://localhost:34083/api/SearchApi/GetWorkHours/2019-09-19/2019-09-24</w:t>
-      </w:r>
-      <w:r>
-        <w:rPr>
-          <w:sz w:val="24"/>
-          <w:szCs w:val="24"/>
-        </w:rPr>
-        <w:fldChar w:fldCharType="end"/>
-      </w:r>
+      <w:hyperlink r:id="rId4" w:history="1">
+        <w:r>
+          <w:rPr>
+            <w:rStyle w:val="Hyperlink"/>
+            <w:sz w:val="24"/>
+            <w:szCs w:val="24"/>
+          </w:rPr>
+          <w:t>http://localhost:34083/api/SearchApi/GetWorkHours/2019-09-19/2019-09-24</w:t>
+        </w:r>
+      </w:hyperlink>
     </w:p>
     <w:p>
       <w:pPr>
@@ -346,8 +456,17 @@
           <w:sz w:val="24"/>
           <w:szCs w:val="24"/>
         </w:rPr>
-        <w:t>Will get json result :</w:t>
-      </w:r>
+        <w:t xml:space="preserve">Will get json </w:t>
+      </w:r>
+      <w:proofErr w:type="gramStart"/>
+      <w:r>
+        <w:rPr>
+          <w:sz w:val="24"/>
+          <w:szCs w:val="24"/>
+        </w:rPr>
+        <w:t>result :</w:t>
+      </w:r>
+      <w:proofErr w:type="gramEnd"/>
     </w:p>
     <w:p>
       <w:pPr>
@@ -466,7 +585,19 @@
           <w:sz w:val="24"/>
           <w:szCs w:val="24"/>
         </w:rPr>
-        <w:t>"FirstName"</w:t>
+        <w:t>"</w:t>
+      </w:r>
+      <w:proofErr w:type="spellStart"/>
+      <w:r>
+        <w:rPr>
+          <w:rFonts w:ascii="Consolas" w:eastAsia="Times New Roman" w:hAnsi="Consolas" w:cs="Times New Roman"/>
+          <w:b/>
+          <w:bCs/>
+          <w:color w:val="333333"/>
+          <w:sz w:val="24"/>
+          <w:szCs w:val="24"/>
+        </w:rPr>
+        <w:t>FirstName"</w:t>
       </w:r>
       <w:r>
         <w:rPr>
@@ -484,7 +615,17 @@
           <w:sz w:val="24"/>
           <w:szCs w:val="24"/>
         </w:rPr>
-        <w:t>"Ben"</w:t>
+        <w:t>"Ben</w:t>
+      </w:r>
+      <w:proofErr w:type="spellEnd"/>
+      <w:r>
+        <w:rPr>
+          <w:rFonts w:ascii="Consolas" w:eastAsia="Times New Roman" w:hAnsi="Consolas" w:cs="Times New Roman"/>
+          <w:color w:val="555555"/>
+          <w:sz w:val="24"/>
+          <w:szCs w:val="24"/>
+        </w:rPr>
+        <w:t>"</w:t>
       </w:r>
       <w:r>
         <w:rPr>
@@ -514,7 +655,31 @@
           <w:sz w:val="24"/>
           <w:szCs w:val="24"/>
         </w:rPr>
-        <w:t>"LastName"</w:t>
+        <w:t>"</w:t>
+      </w:r>
+      <w:proofErr w:type="spellStart"/>
+      <w:r>
+        <w:rPr>
+          <w:rFonts w:ascii="Consolas" w:eastAsia="Times New Roman" w:hAnsi="Consolas" w:cs="Times New Roman"/>
+          <w:b/>
+          <w:bCs/>
+          <w:color w:val="333333"/>
+          <w:sz w:val="24"/>
+          <w:szCs w:val="24"/>
+        </w:rPr>
+        <w:t>LastName</w:t>
+      </w:r>
+      <w:proofErr w:type="spellEnd"/>
+      <w:r>
+        <w:rPr>
+          <w:rFonts w:ascii="Consolas" w:eastAsia="Times New Roman" w:hAnsi="Consolas" w:cs="Times New Roman"/>
+          <w:b/>
+          <w:bCs/>
+          <w:color w:val="333333"/>
+          <w:sz w:val="24"/>
+          <w:szCs w:val="24"/>
+        </w:rPr>
+        <w:t>"</w:t>
       </w:r>
       <w:r>
         <w:rPr>
@@ -532,7 +697,27 @@
           <w:sz w:val="24"/>
           <w:szCs w:val="24"/>
         </w:rPr>
-        <w:t>"Paose"</w:t>
+        <w:t>"</w:t>
+      </w:r>
+      <w:proofErr w:type="spellStart"/>
+      <w:r>
+        <w:rPr>
+          <w:rFonts w:ascii="Consolas" w:eastAsia="Times New Roman" w:hAnsi="Consolas" w:cs="Times New Roman"/>
+          <w:color w:val="555555"/>
+          <w:sz w:val="24"/>
+          <w:szCs w:val="24"/>
+        </w:rPr>
+        <w:t>Paose</w:t>
+      </w:r>
+      <w:proofErr w:type="spellEnd"/>
+      <w:r>
+        <w:rPr>
+          <w:rFonts w:ascii="Consolas" w:eastAsia="Times New Roman" w:hAnsi="Consolas" w:cs="Times New Roman"/>
+          <w:color w:val="555555"/>
+          <w:sz w:val="24"/>
+          <w:szCs w:val="24"/>
+        </w:rPr>
+        <w:t>"</w:t>
       </w:r>
       <w:r>
         <w:rPr>
@@ -686,6 +871,15 @@
           <w:szCs w:val="24"/>
         </w:rPr>
         <w:br/>
+      </w:r>
+      <w:r>
+        <w:rPr>
+          <w:rFonts w:ascii="Consolas" w:eastAsia="Times New Roman" w:hAnsi="Consolas" w:cs="Times New Roman"/>
+          <w:color w:val="555555"/>
+          <w:sz w:val="24"/>
+          <w:szCs w:val="24"/>
+        </w:rPr>
+        <w:lastRenderedPageBreak/>
         <w:t>   </w:t>
       </w:r>
       <w:r>
@@ -783,7 +977,19 @@
           <w:sz w:val="24"/>
           <w:szCs w:val="24"/>
         </w:rPr>
-        <w:t>"FirstName"</w:t>
+        <w:t>"</w:t>
+      </w:r>
+      <w:proofErr w:type="spellStart"/>
+      <w:r>
+        <w:rPr>
+          <w:rFonts w:ascii="Consolas" w:eastAsia="Times New Roman" w:hAnsi="Consolas" w:cs="Times New Roman"/>
+          <w:b/>
+          <w:bCs/>
+          <w:color w:val="333333"/>
+          <w:sz w:val="24"/>
+          <w:szCs w:val="24"/>
+        </w:rPr>
+        <w:t>FirstName"</w:t>
       </w:r>
       <w:r>
         <w:rPr>
@@ -801,7 +1007,17 @@
           <w:sz w:val="24"/>
           <w:szCs w:val="24"/>
         </w:rPr>
-        <w:t>"Nino"</w:t>
+        <w:t>"Nino</w:t>
+      </w:r>
+      <w:proofErr w:type="spellEnd"/>
+      <w:r>
+        <w:rPr>
+          <w:rFonts w:ascii="Consolas" w:eastAsia="Times New Roman" w:hAnsi="Consolas" w:cs="Times New Roman"/>
+          <w:color w:val="555555"/>
+          <w:sz w:val="24"/>
+          <w:szCs w:val="24"/>
+        </w:rPr>
+        <w:t>"</w:t>
       </w:r>
       <w:r>
         <w:rPr>
@@ -831,7 +1047,31 @@
           <w:sz w:val="24"/>
           <w:szCs w:val="24"/>
         </w:rPr>
-        <w:t>"LastName"</w:t>
+        <w:t>"</w:t>
+      </w:r>
+      <w:proofErr w:type="spellStart"/>
+      <w:r>
+        <w:rPr>
+          <w:rFonts w:ascii="Consolas" w:eastAsia="Times New Roman" w:hAnsi="Consolas" w:cs="Times New Roman"/>
+          <w:b/>
+          <w:bCs/>
+          <w:color w:val="333333"/>
+          <w:sz w:val="24"/>
+          <w:szCs w:val="24"/>
+        </w:rPr>
+        <w:t>LastName</w:t>
+      </w:r>
+      <w:proofErr w:type="spellEnd"/>
+      <w:r>
+        <w:rPr>
+          <w:rFonts w:ascii="Consolas" w:eastAsia="Times New Roman" w:hAnsi="Consolas" w:cs="Times New Roman"/>
+          <w:b/>
+          <w:bCs/>
+          <w:color w:val="333333"/>
+          <w:sz w:val="24"/>
+          <w:szCs w:val="24"/>
+        </w:rPr>
+        <w:t>"</w:t>
       </w:r>
       <w:r>
         <w:rPr>
@@ -868,15 +1108,6 @@
           <w:szCs w:val="24"/>
         </w:rPr>
         <w:br/>
-      </w:r>
-      <w:r>
-        <w:rPr>
-          <w:rFonts w:ascii="Consolas" w:eastAsia="Times New Roman" w:hAnsi="Consolas" w:cs="Times New Roman"/>
-          <w:color w:val="555555"/>
-          <w:sz w:val="24"/>
-          <w:szCs w:val="24"/>
-        </w:rPr>
-        <w:lastRenderedPageBreak/>
         <w:t>      </w:t>
       </w:r>
       <w:r>
@@ -1109,7 +1340,19 @@
           <w:sz w:val="24"/>
           <w:szCs w:val="24"/>
         </w:rPr>
-        <w:t>"FirstName"</w:t>
+        <w:t>"</w:t>
+      </w:r>
+      <w:proofErr w:type="spellStart"/>
+      <w:r>
+        <w:rPr>
+          <w:rFonts w:ascii="Consolas" w:eastAsia="Times New Roman" w:hAnsi="Consolas" w:cs="Times New Roman"/>
+          <w:b/>
+          <w:bCs/>
+          <w:color w:val="333333"/>
+          <w:sz w:val="24"/>
+          <w:szCs w:val="24"/>
+        </w:rPr>
+        <w:t>FirstName"</w:t>
       </w:r>
       <w:r>
         <w:rPr>
@@ -1127,7 +1370,17 @@
           <w:sz w:val="24"/>
           <w:szCs w:val="24"/>
         </w:rPr>
-        <w:t>"Pant"</w:t>
+        <w:t>"Pant</w:t>
+      </w:r>
+      <w:proofErr w:type="spellEnd"/>
+      <w:r>
+        <w:rPr>
+          <w:rFonts w:ascii="Consolas" w:eastAsia="Times New Roman" w:hAnsi="Consolas" w:cs="Times New Roman"/>
+          <w:color w:val="555555"/>
+          <w:sz w:val="24"/>
+          <w:szCs w:val="24"/>
+        </w:rPr>
+        <w:t>"</w:t>
       </w:r>
       <w:r>
         <w:rPr>
@@ -1157,7 +1410,31 @@
           <w:sz w:val="24"/>
           <w:szCs w:val="24"/>
         </w:rPr>
-        <w:t>"LastName"</w:t>
+        <w:t>"</w:t>
+      </w:r>
+      <w:proofErr w:type="spellStart"/>
+      <w:r>
+        <w:rPr>
+          <w:rFonts w:ascii="Consolas" w:eastAsia="Times New Roman" w:hAnsi="Consolas" w:cs="Times New Roman"/>
+          <w:b/>
+          <w:bCs/>
+          <w:color w:val="333333"/>
+          <w:sz w:val="24"/>
+          <w:szCs w:val="24"/>
+        </w:rPr>
+        <w:t>LastName</w:t>
+      </w:r>
+      <w:proofErr w:type="spellEnd"/>
+      <w:r>
+        <w:rPr>
+          <w:rFonts w:ascii="Consolas" w:eastAsia="Times New Roman" w:hAnsi="Consolas" w:cs="Times New Roman"/>
+          <w:b/>
+          <w:bCs/>
+          <w:color w:val="333333"/>
+          <w:sz w:val="24"/>
+          <w:szCs w:val="24"/>
+        </w:rPr>
+        <w:t>"</w:t>
       </w:r>
       <w:r>
         <w:rPr>
@@ -1426,7 +1703,19 @@
           <w:sz w:val="24"/>
           <w:szCs w:val="24"/>
         </w:rPr>
-        <w:t>"FirstName"</w:t>
+        <w:t>"</w:t>
+      </w:r>
+      <w:proofErr w:type="spellStart"/>
+      <w:r>
+        <w:rPr>
+          <w:rFonts w:ascii="Consolas" w:eastAsia="Times New Roman" w:hAnsi="Consolas" w:cs="Times New Roman"/>
+          <w:b/>
+          <w:bCs/>
+          <w:color w:val="333333"/>
+          <w:sz w:val="24"/>
+          <w:szCs w:val="24"/>
+        </w:rPr>
+        <w:t>FirstName"</w:t>
       </w:r>
       <w:r>
         <w:rPr>
@@ -1444,7 +1733,17 @@
           <w:sz w:val="24"/>
           <w:szCs w:val="24"/>
         </w:rPr>
-        <w:t>"Kim"</w:t>
+        <w:t>"Kim</w:t>
+      </w:r>
+      <w:proofErr w:type="spellEnd"/>
+      <w:r>
+        <w:rPr>
+          <w:rFonts w:ascii="Consolas" w:eastAsia="Times New Roman" w:hAnsi="Consolas" w:cs="Times New Roman"/>
+          <w:color w:val="555555"/>
+          <w:sz w:val="24"/>
+          <w:szCs w:val="24"/>
+        </w:rPr>
+        <w:t>"</w:t>
       </w:r>
       <w:r>
         <w:rPr>
@@ -1474,7 +1773,31 @@
           <w:sz w:val="24"/>
           <w:szCs w:val="24"/>
         </w:rPr>
-        <w:t>"LastName"</w:t>
+        <w:t>"</w:t>
+      </w:r>
+      <w:proofErr w:type="spellStart"/>
+      <w:r>
+        <w:rPr>
+          <w:rFonts w:ascii="Consolas" w:eastAsia="Times New Roman" w:hAnsi="Consolas" w:cs="Times New Roman"/>
+          <w:b/>
+          <w:bCs/>
+          <w:color w:val="333333"/>
+          <w:sz w:val="24"/>
+          <w:szCs w:val="24"/>
+        </w:rPr>
+        <w:t>LastName</w:t>
+      </w:r>
+      <w:proofErr w:type="spellEnd"/>
+      <w:r>
+        <w:rPr>
+          <w:rFonts w:ascii="Consolas" w:eastAsia="Times New Roman" w:hAnsi="Consolas" w:cs="Times New Roman"/>
+          <w:b/>
+          <w:bCs/>
+          <w:color w:val="333333"/>
+          <w:sz w:val="24"/>
+          <w:szCs w:val="24"/>
+        </w:rPr>
+        <w:t>"</w:t>
       </w:r>
       <w:r>
         <w:rPr>
@@ -1743,7 +2066,19 @@
           <w:sz w:val="24"/>
           <w:szCs w:val="24"/>
         </w:rPr>
-        <w:t>"FirstName"</w:t>
+        <w:t>"</w:t>
+      </w:r>
+      <w:proofErr w:type="spellStart"/>
+      <w:r>
+        <w:rPr>
+          <w:rFonts w:ascii="Consolas" w:eastAsia="Times New Roman" w:hAnsi="Consolas" w:cs="Times New Roman"/>
+          <w:b/>
+          <w:bCs/>
+          <w:color w:val="333333"/>
+          <w:sz w:val="24"/>
+          <w:szCs w:val="24"/>
+        </w:rPr>
+        <w:t>FirstName"</w:t>
       </w:r>
       <w:r>
         <w:rPr>
@@ -1761,7 +2096,17 @@
           <w:sz w:val="24"/>
           <w:szCs w:val="24"/>
         </w:rPr>
-        <w:t>"Hua"</w:t>
+        <w:t>"Hua</w:t>
+      </w:r>
+      <w:proofErr w:type="spellEnd"/>
+      <w:r>
+        <w:rPr>
+          <w:rFonts w:ascii="Consolas" w:eastAsia="Times New Roman" w:hAnsi="Consolas" w:cs="Times New Roman"/>
+          <w:color w:val="555555"/>
+          <w:sz w:val="24"/>
+          <w:szCs w:val="24"/>
+        </w:rPr>
+        <w:t>"</w:t>
       </w:r>
       <w:r>
         <w:rPr>
@@ -1791,7 +2136,31 @@
           <w:sz w:val="24"/>
           <w:szCs w:val="24"/>
         </w:rPr>
-        <w:t>"LastName"</w:t>
+        <w:t>"</w:t>
+      </w:r>
+      <w:proofErr w:type="spellStart"/>
+      <w:r>
+        <w:rPr>
+          <w:rFonts w:ascii="Consolas" w:eastAsia="Times New Roman" w:hAnsi="Consolas" w:cs="Times New Roman"/>
+          <w:b/>
+          <w:bCs/>
+          <w:color w:val="333333"/>
+          <w:sz w:val="24"/>
+          <w:szCs w:val="24"/>
+        </w:rPr>
+        <w:t>LastName</w:t>
+      </w:r>
+      <w:proofErr w:type="spellEnd"/>
+      <w:r>
+        <w:rPr>
+          <w:rFonts w:ascii="Consolas" w:eastAsia="Times New Roman" w:hAnsi="Consolas" w:cs="Times New Roman"/>
+          <w:b/>
+          <w:bCs/>
+          <w:color w:val="333333"/>
+          <w:sz w:val="24"/>
+          <w:szCs w:val="24"/>
+        </w:rPr>
+        <w:t>"</w:t>
       </w:r>
       <w:r>
         <w:rPr>
@@ -2014,7 +2383,7 @@
                     <pic:cNvPicPr/>
                   </pic:nvPicPr>
                   <pic:blipFill>
-                    <a:blip r:embed="rId4"/>
+                    <a:blip r:embed="rId5"/>
                     <a:stretch>
                       <a:fillRect/>
                     </a:stretch>

</xml_diff>